<commit_message>
made the code less complicated, deleted some useless files
</commit_message>
<xml_diff>
--- a/documentation/whatsapp chatbot documentacion español.docx
+++ b/documentation/whatsapp chatbot documentacion español.docx
@@ -4278,6 +4278,534 @@
         </w:rPr>
         <w:t>3) to: “numero de usuario whatsapp</w:t>
       </w:r>
+    </w:p>
+    <w:p>
+      <w:pPr>
+        <w:pStyle w:val="Normal"/>
+        <w:bidi w:val="0"/>
+        <w:jc w:val="start"/>
+        <w:rPr>
+          <w:rFonts w:ascii="Arial" w:hAnsi="Arial"/>
+          <w:sz w:val="28"/>
+          <w:szCs w:val="28"/>
+        </w:rPr>
+      </w:pPr>
+      <w:r>
+        <w:rPr/>
+      </w:r>
+    </w:p>
+    <w:p>
+      <w:pPr>
+        <w:pStyle w:val="Normal"/>
+        <w:bidi w:val="0"/>
+        <w:jc w:val="start"/>
+        <w:rPr>
+          <w:rFonts w:ascii="Arial" w:hAnsi="Arial"/>
+          <w:sz w:val="28"/>
+          <w:szCs w:val="28"/>
+        </w:rPr>
+      </w:pPr>
+      <w:r>
+        <w:rPr>
+          <w:rFonts w:ascii="Arial" w:hAnsi="Arial"/>
+          <w:sz w:val="28"/>
+          <w:szCs w:val="28"/>
+        </w:rPr>
+        <w:t>Webhook del usuario:</w:t>
+      </w:r>
+    </w:p>
+    <w:p>
+      <w:pPr>
+        <w:pStyle w:val="Normal"/>
+        <w:bidi w:val="0"/>
+        <w:jc w:val="start"/>
+        <w:rPr>
+          <w:rFonts w:ascii="Arial" w:hAnsi="Arial"/>
+          <w:sz w:val="28"/>
+          <w:szCs w:val="28"/>
+        </w:rPr>
+      </w:pPr>
+      <w:r>
+        <w:rPr/>
+      </w:r>
+    </w:p>
+    <w:p>
+      <w:pPr>
+        <w:pStyle w:val="Normal"/>
+        <w:bidi w:val="0"/>
+        <w:jc w:val="start"/>
+        <w:rPr>
+          <w:rFonts w:ascii="Arial" w:hAnsi="Arial"/>
+          <w:sz w:val="28"/>
+          <w:szCs w:val="28"/>
+        </w:rPr>
+      </w:pPr>
+      <w:r>
+        <w:rPr>
+          <w:rFonts w:ascii="Arial" w:hAnsi="Arial"/>
+          <w:sz w:val="28"/>
+          <w:szCs w:val="28"/>
+        </w:rPr>
+        <w:t>Todos los webhooks de whatsapp tienen el siguiente formato generico:</w:t>
+      </w:r>
+    </w:p>
+    <w:p>
+      <w:pPr>
+        <w:pStyle w:val="Normal"/>
+        <w:bidi w:val="0"/>
+        <w:jc w:val="start"/>
+        <w:rPr>
+          <w:rFonts w:ascii="Arial" w:hAnsi="Arial"/>
+          <w:sz w:val="28"/>
+          <w:szCs w:val="28"/>
+        </w:rPr>
+      </w:pPr>
+      <w:r>
+        <w:rPr/>
+      </w:r>
+    </w:p>
+    <w:p>
+      <w:pPr>
+        <w:pStyle w:val="Normal"/>
+        <w:bidi w:val="0"/>
+        <w:jc w:val="start"/>
+        <w:rPr>
+          <w:rFonts w:ascii="Arial" w:hAnsi="Arial"/>
+          <w:sz w:val="28"/>
+          <w:szCs w:val="28"/>
+        </w:rPr>
+      </w:pPr>
+      <w:r>
+        <w:drawing>
+          <wp:anchor behindDoc="0" distT="0" distB="0" distL="0" distR="0" simplePos="0" locked="0" layoutInCell="1" allowOverlap="1" relativeHeight="4">
+            <wp:simplePos x="0" y="0"/>
+            <wp:positionH relativeFrom="column">
+              <wp:align>center</wp:align>
+            </wp:positionH>
+            <wp:positionV relativeFrom="paragraph">
+              <wp:posOffset>635</wp:posOffset>
+            </wp:positionV>
+            <wp:extent cx="6332220" cy="3262630"/>
+            <wp:effectExtent l="0" t="0" r="0" b="0"/>
+            <wp:wrapNone/>
+            <wp:docPr id="3" name="Image3" descr="" title=""/>
+            <wp:cNvGraphicFramePr>
+              <a:graphicFrameLocks xmlns:a="http://schemas.openxmlformats.org/drawingml/2006/main" noChangeAspect="1"/>
+            </wp:cNvGraphicFramePr>
+            <a:graphic xmlns:a="http://schemas.openxmlformats.org/drawingml/2006/main">
+              <a:graphicData uri="http://schemas.openxmlformats.org/drawingml/2006/picture">
+                <pic:pic xmlns:pic="http://schemas.openxmlformats.org/drawingml/2006/picture">
+                  <pic:nvPicPr>
+                    <pic:cNvPr id="3" name="Image3" descr="" title=""/>
+                    <pic:cNvPicPr>
+                      <a:picLocks noChangeAspect="1" noChangeArrowheads="1"/>
+                    </pic:cNvPicPr>
+                  </pic:nvPicPr>
+                  <pic:blipFill>
+                    <a:blip r:embed="rId7"/>
+                    <a:stretch>
+                      <a:fillRect/>
+                    </a:stretch>
+                  </pic:blipFill>
+                  <pic:spPr bwMode="auto">
+                    <a:xfrm>
+                      <a:off x="0" y="0"/>
+                      <a:ext cx="6332220" cy="3262630"/>
+                    </a:xfrm>
+                    <a:prstGeom prst="rect">
+                      <a:avLst/>
+                    </a:prstGeom>
+                    <a:noFill/>
+                  </pic:spPr>
+                </pic:pic>
+              </a:graphicData>
+            </a:graphic>
+          </wp:anchor>
+        </w:drawing>
+      </w:r>
+      <w:r>
+        <w:rPr>
+          <w:rFonts w:ascii="Arial" w:hAnsi="Arial"/>
+          <w:sz w:val="28"/>
+          <w:szCs w:val="28"/>
+        </w:rPr>
+        <w:tab/>
+        <w:tab/>
+        <w:tab/>
+      </w:r>
+    </w:p>
+    <w:p>
+      <w:pPr>
+        <w:pStyle w:val="Normal"/>
+        <w:bidi w:val="0"/>
+        <w:jc w:val="start"/>
+        <w:rPr>
+          <w:rFonts w:ascii="Arial" w:hAnsi="Arial"/>
+          <w:sz w:val="28"/>
+          <w:szCs w:val="28"/>
+        </w:rPr>
+      </w:pPr>
+      <w:r>
+        <w:rPr/>
+      </w:r>
+    </w:p>
+    <w:p>
+      <w:pPr>
+        <w:pStyle w:val="Normal"/>
+        <w:bidi w:val="0"/>
+        <w:jc w:val="start"/>
+        <w:rPr>
+          <w:rFonts w:ascii="Arial" w:hAnsi="Arial"/>
+          <w:sz w:val="28"/>
+          <w:szCs w:val="28"/>
+        </w:rPr>
+      </w:pPr>
+      <w:r>
+        <w:rPr/>
+      </w:r>
+    </w:p>
+    <w:p>
+      <w:pPr>
+        <w:pStyle w:val="Normal"/>
+        <w:bidi w:val="0"/>
+        <w:jc w:val="start"/>
+        <w:rPr>
+          <w:rFonts w:ascii="Arial" w:hAnsi="Arial"/>
+          <w:sz w:val="28"/>
+          <w:szCs w:val="28"/>
+        </w:rPr>
+      </w:pPr>
+      <w:r>
+        <w:rPr/>
+      </w:r>
+    </w:p>
+    <w:p>
+      <w:pPr>
+        <w:pStyle w:val="Normal"/>
+        <w:bidi w:val="0"/>
+        <w:jc w:val="start"/>
+        <w:rPr>
+          <w:rFonts w:ascii="Arial" w:hAnsi="Arial"/>
+          <w:sz w:val="28"/>
+          <w:szCs w:val="28"/>
+        </w:rPr>
+      </w:pPr>
+      <w:r>
+        <w:rPr/>
+      </w:r>
+    </w:p>
+    <w:p>
+      <w:pPr>
+        <w:pStyle w:val="Normal"/>
+        <w:bidi w:val="0"/>
+        <w:jc w:val="start"/>
+        <w:rPr>
+          <w:rFonts w:ascii="Arial" w:hAnsi="Arial"/>
+          <w:sz w:val="28"/>
+          <w:szCs w:val="28"/>
+        </w:rPr>
+      </w:pPr>
+      <w:r>
+        <w:rPr/>
+      </w:r>
+    </w:p>
+    <w:p>
+      <w:pPr>
+        <w:pStyle w:val="Normal"/>
+        <w:bidi w:val="0"/>
+        <w:jc w:val="start"/>
+        <w:rPr>
+          <w:rFonts w:ascii="Arial" w:hAnsi="Arial"/>
+          <w:sz w:val="28"/>
+          <w:szCs w:val="28"/>
+        </w:rPr>
+      </w:pPr>
+      <w:r>
+        <w:rPr/>
+      </w:r>
+    </w:p>
+    <w:p>
+      <w:pPr>
+        <w:pStyle w:val="Normal"/>
+        <w:bidi w:val="0"/>
+        <w:jc w:val="start"/>
+        <w:rPr>
+          <w:rFonts w:ascii="Arial" w:hAnsi="Arial"/>
+          <w:sz w:val="28"/>
+          <w:szCs w:val="28"/>
+        </w:rPr>
+      </w:pPr>
+      <w:r>
+        <w:rPr/>
+      </w:r>
+    </w:p>
+    <w:p>
+      <w:pPr>
+        <w:pStyle w:val="Normal"/>
+        <w:bidi w:val="0"/>
+        <w:jc w:val="start"/>
+        <w:rPr>
+          <w:rFonts w:ascii="Arial" w:hAnsi="Arial"/>
+          <w:sz w:val="28"/>
+          <w:szCs w:val="28"/>
+        </w:rPr>
+      </w:pPr>
+      <w:r>
+        <w:rPr/>
+      </w:r>
+    </w:p>
+    <w:p>
+      <w:pPr>
+        <w:pStyle w:val="Normal"/>
+        <w:bidi w:val="0"/>
+        <w:jc w:val="start"/>
+        <w:rPr>
+          <w:rFonts w:ascii="Arial" w:hAnsi="Arial"/>
+          <w:sz w:val="28"/>
+          <w:szCs w:val="28"/>
+        </w:rPr>
+      </w:pPr>
+      <w:r>
+        <w:rPr/>
+      </w:r>
+    </w:p>
+    <w:p>
+      <w:pPr>
+        <w:pStyle w:val="Normal"/>
+        <w:bidi w:val="0"/>
+        <w:jc w:val="start"/>
+        <w:rPr>
+          <w:rFonts w:ascii="Arial" w:hAnsi="Arial"/>
+          <w:sz w:val="28"/>
+          <w:szCs w:val="28"/>
+        </w:rPr>
+      </w:pPr>
+      <w:r>
+        <w:rPr/>
+      </w:r>
+    </w:p>
+    <w:p>
+      <w:pPr>
+        <w:pStyle w:val="Normal"/>
+        <w:bidi w:val="0"/>
+        <w:jc w:val="start"/>
+        <w:rPr>
+          <w:rFonts w:ascii="Arial" w:hAnsi="Arial"/>
+          <w:sz w:val="28"/>
+          <w:szCs w:val="28"/>
+        </w:rPr>
+      </w:pPr>
+      <w:r>
+        <w:rPr/>
+      </w:r>
+    </w:p>
+    <w:p>
+      <w:pPr>
+        <w:pStyle w:val="Normal"/>
+        <w:bidi w:val="0"/>
+        <w:jc w:val="start"/>
+        <w:rPr>
+          <w:rFonts w:ascii="Arial" w:hAnsi="Arial"/>
+          <w:sz w:val="28"/>
+          <w:szCs w:val="28"/>
+        </w:rPr>
+      </w:pPr>
+      <w:r>
+        <w:rPr/>
+      </w:r>
+    </w:p>
+    <w:p>
+      <w:pPr>
+        <w:pStyle w:val="Normal"/>
+        <w:bidi w:val="0"/>
+        <w:jc w:val="start"/>
+        <w:rPr>
+          <w:rFonts w:ascii="Arial" w:hAnsi="Arial"/>
+          <w:sz w:val="28"/>
+          <w:szCs w:val="28"/>
+        </w:rPr>
+      </w:pPr>
+      <w:r>
+        <w:rPr/>
+      </w:r>
+    </w:p>
+    <w:p>
+      <w:pPr>
+        <w:pStyle w:val="Normal"/>
+        <w:bidi w:val="0"/>
+        <w:jc w:val="start"/>
+        <w:rPr>
+          <w:rFonts w:ascii="Arial" w:hAnsi="Arial"/>
+          <w:sz w:val="28"/>
+          <w:szCs w:val="28"/>
+        </w:rPr>
+      </w:pPr>
+      <w:r>
+        <w:rPr/>
+      </w:r>
+    </w:p>
+    <w:p>
+      <w:pPr>
+        <w:pStyle w:val="Normal"/>
+        <w:bidi w:val="0"/>
+        <w:jc w:val="start"/>
+        <w:rPr>
+          <w:rFonts w:ascii="Arial" w:hAnsi="Arial"/>
+          <w:sz w:val="28"/>
+          <w:szCs w:val="28"/>
+        </w:rPr>
+      </w:pPr>
+      <w:r>
+        <w:rPr/>
+      </w:r>
+    </w:p>
+    <w:p>
+      <w:pPr>
+        <w:pStyle w:val="Normal"/>
+        <w:bidi w:val="0"/>
+        <w:jc w:val="start"/>
+        <w:rPr>
+          <w:rFonts w:ascii="Arial" w:hAnsi="Arial"/>
+          <w:sz w:val="28"/>
+          <w:szCs w:val="28"/>
+        </w:rPr>
+      </w:pPr>
+      <w:r>
+        <w:rPr/>
+      </w:r>
+    </w:p>
+    <w:p>
+      <w:pPr>
+        <w:pStyle w:val="Normal"/>
+        <w:bidi w:val="0"/>
+        <w:jc w:val="start"/>
+        <w:rPr>
+          <w:rFonts w:ascii="Arial" w:hAnsi="Arial"/>
+          <w:sz w:val="28"/>
+          <w:szCs w:val="28"/>
+        </w:rPr>
+      </w:pPr>
+      <w:r>
+        <w:rPr/>
+      </w:r>
+    </w:p>
+    <w:p>
+      <w:pPr>
+        <w:pStyle w:val="Normal"/>
+        <w:bidi w:val="0"/>
+        <w:jc w:val="start"/>
+        <w:rPr>
+          <w:rFonts w:ascii="Arial" w:hAnsi="Arial"/>
+          <w:sz w:val="28"/>
+          <w:szCs w:val="28"/>
+        </w:rPr>
+      </w:pPr>
+      <w:r>
+        <w:rPr/>
+      </w:r>
+    </w:p>
+    <w:p>
+      <w:pPr>
+        <w:pStyle w:val="Normal"/>
+        <w:bidi w:val="0"/>
+        <w:jc w:val="start"/>
+        <w:rPr>
+          <w:rFonts w:ascii="Arial" w:hAnsi="Arial"/>
+          <w:sz w:val="28"/>
+          <w:szCs w:val="28"/>
+        </w:rPr>
+      </w:pPr>
+      <w:r>
+        <w:rPr/>
+      </w:r>
+    </w:p>
+    <w:p>
+      <w:pPr>
+        <w:pStyle w:val="Normal"/>
+        <w:bidi w:val="0"/>
+        <w:jc w:val="start"/>
+        <w:rPr>
+          <w:rFonts w:ascii="Arial" w:hAnsi="Arial"/>
+          <w:sz w:val="28"/>
+          <w:szCs w:val="28"/>
+        </w:rPr>
+      </w:pPr>
+      <w:r>
+        <w:rPr>
+          <w:rFonts w:ascii="Arial" w:hAnsi="Arial"/>
+          <w:sz w:val="28"/>
+          <w:szCs w:val="28"/>
+        </w:rPr>
+        <w:t>Lo que vamos a hacer es tomar esta informacion en crudo, mandado desde el usuario, y deserealizar el JSON y tomar estos valores en un objeto, crear este objeto usuario para la sesion iniciada, y dependiendo de la informacion que tenga, mandar otro paquete JSON al usuario o tomar otra decision:</w:t>
+      </w:r>
+    </w:p>
+    <w:p>
+      <w:pPr>
+        <w:pStyle w:val="Normal"/>
+        <w:bidi w:val="0"/>
+        <w:jc w:val="start"/>
+        <w:rPr>
+          <w:rFonts w:ascii="Arial" w:hAnsi="Arial"/>
+          <w:sz w:val="28"/>
+          <w:szCs w:val="28"/>
+        </w:rPr>
+      </w:pPr>
+      <w:r>
+        <w:rPr/>
+      </w:r>
+    </w:p>
+    <w:p>
+      <w:pPr>
+        <w:pStyle w:val="Normal"/>
+        <w:bidi w:val="0"/>
+        <w:jc w:val="start"/>
+        <w:rPr>
+          <w:rFonts w:ascii="Arial" w:hAnsi="Arial"/>
+          <w:sz w:val="28"/>
+          <w:szCs w:val="28"/>
+        </w:rPr>
+      </w:pPr>
+      <w:hyperlink r:id="rId8">
+        <w:r>
+          <w:rPr>
+            <w:rStyle w:val="Hyperlink"/>
+            <w:rFonts w:ascii="Arial" w:hAnsi="Arial"/>
+            <w:sz w:val="28"/>
+            <w:szCs w:val="28"/>
+          </w:rPr>
+          <w:t>https://stackoverflow.com/questions/7895105/deserialize-json-with-c-sharp</w:t>
+        </w:r>
+      </w:hyperlink>
+    </w:p>
+    <w:p>
+      <w:pPr>
+        <w:pStyle w:val="Normal"/>
+        <w:bidi w:val="0"/>
+        <w:jc w:val="start"/>
+        <w:rPr>
+          <w:rFonts w:ascii="Arial" w:hAnsi="Arial"/>
+          <w:sz w:val="28"/>
+          <w:szCs w:val="28"/>
+        </w:rPr>
+      </w:pPr>
+      <w:r>
+        <w:rPr/>
+      </w:r>
+    </w:p>
+    <w:p>
+      <w:pPr>
+        <w:pStyle w:val="Normal"/>
+        <w:bidi w:val="0"/>
+        <w:jc w:val="start"/>
+        <w:rPr>
+          <w:rFonts w:ascii="Arial" w:hAnsi="Arial"/>
+          <w:sz w:val="28"/>
+          <w:szCs w:val="28"/>
+        </w:rPr>
+      </w:pPr>
+      <w:r>
+        <w:rPr/>
+      </w:r>
       <w:r>
         <w:br w:type="page"/>
       </w:r>
@@ -4348,7 +4876,7 @@
         <w:jc w:val="start"/>
         <w:rPr/>
       </w:pPr>
-      <w:hyperlink r:id="rId7">
+      <w:hyperlink r:id="rId9">
         <w:r>
           <w:rPr>
             <w:rStyle w:val="Hyperlink"/>
@@ -4386,7 +4914,7 @@
         <w:jc w:val="start"/>
         <w:rPr/>
       </w:pPr>
-      <w:hyperlink r:id="rId8">
+      <w:hyperlink r:id="rId10">
         <w:r>
           <w:rPr>
             <w:rStyle w:val="Hyperlink"/>
@@ -4424,7 +4952,7 @@
         <w:jc w:val="start"/>
         <w:rPr/>
       </w:pPr>
-      <w:hyperlink r:id="rId9">
+      <w:hyperlink r:id="rId11">
         <w:r>
           <w:rPr>
             <w:rStyle w:val="Hyperlink"/>
@@ -4501,7 +5029,7 @@
         <w:jc w:val="start"/>
         <w:rPr/>
       </w:pPr>
-      <w:hyperlink r:id="rId10">
+      <w:hyperlink r:id="rId12">
         <w:r>
           <w:rPr>
             <w:rStyle w:val="Hyperlink"/>
@@ -4539,7 +5067,7 @@
         <w:jc w:val="start"/>
         <w:rPr/>
       </w:pPr>
-      <w:hyperlink r:id="rId11">
+      <w:hyperlink r:id="rId13">
         <w:r>
           <w:rPr>
             <w:rStyle w:val="Hyperlink"/>
@@ -4613,7 +5141,7 @@
         <w:jc w:val="start"/>
         <w:rPr/>
       </w:pPr>
-      <w:hyperlink r:id="rId12">
+      <w:hyperlink r:id="rId14">
         <w:r>
           <w:rPr>
             <w:rStyle w:val="Hyperlink"/>
@@ -4651,7 +5179,7 @@
         <w:jc w:val="start"/>
         <w:rPr/>
       </w:pPr>
-      <w:hyperlink r:id="rId13">
+      <w:hyperlink r:id="rId15">
         <w:r>
           <w:rPr>
             <w:rStyle w:val="Hyperlink"/>
@@ -4689,7 +5217,7 @@
         <w:jc w:val="start"/>
         <w:rPr/>
       </w:pPr>
-      <w:hyperlink r:id="rId14">
+      <w:hyperlink r:id="rId16">
         <w:r>
           <w:rPr>
             <w:rStyle w:val="Hyperlink"/>
@@ -4727,7 +5255,7 @@
         <w:jc w:val="start"/>
         <w:rPr/>
       </w:pPr>
-      <w:hyperlink r:id="rId15">
+      <w:hyperlink r:id="rId17">
         <w:r>
           <w:rPr>
             <w:rStyle w:val="Hyperlink"/>
@@ -4765,7 +5293,7 @@
         <w:jc w:val="start"/>
         <w:rPr/>
       </w:pPr>
-      <w:hyperlink r:id="rId16">
+      <w:hyperlink r:id="rId18">
         <w:r>
           <w:rPr>
             <w:rStyle w:val="Hyperlink"/>
@@ -4803,7 +5331,7 @@
         <w:jc w:val="start"/>
         <w:rPr/>
       </w:pPr>
-      <w:hyperlink r:id="rId17">
+      <w:hyperlink r:id="rId19">
         <w:r>
           <w:rPr>
             <w:rStyle w:val="Hyperlink"/>
@@ -4841,7 +5369,7 @@
         <w:jc w:val="start"/>
         <w:rPr/>
       </w:pPr>
-      <w:hyperlink r:id="rId18">
+      <w:hyperlink r:id="rId20">
         <w:r>
           <w:rPr>
             <w:rStyle w:val="Hyperlink"/>
@@ -4879,7 +5407,7 @@
         <w:jc w:val="start"/>
         <w:rPr/>
       </w:pPr>
-      <w:hyperlink r:id="rId19">
+      <w:hyperlink r:id="rId21">
         <w:r>
           <w:rPr>
             <w:rStyle w:val="Hyperlink"/>
@@ -4917,7 +5445,7 @@
         <w:jc w:val="start"/>
         <w:rPr/>
       </w:pPr>
-      <w:hyperlink r:id="rId20">
+      <w:hyperlink r:id="rId22">
         <w:r>
           <w:rPr>
             <w:rStyle w:val="Hyperlink"/>
@@ -5021,7 +5549,7 @@
         <w:jc w:val="start"/>
         <w:rPr/>
       </w:pPr>
-      <w:hyperlink r:id="rId21">
+      <w:hyperlink r:id="rId23">
         <w:r>
           <w:rPr>
             <w:rStyle w:val="Hyperlink"/>
@@ -5063,7 +5591,7 @@
           <w:szCs w:val="28"/>
         </w:rPr>
       </w:pPr>
-      <w:hyperlink r:id="rId22">
+      <w:hyperlink r:id="rId24">
         <w:r>
           <w:rPr>
             <w:rStyle w:val="Hyperlink"/>
@@ -5129,7 +5657,7 @@
           <w:szCs w:val="28"/>
         </w:rPr>
       </w:pPr>
-      <w:hyperlink r:id="rId23">
+      <w:hyperlink r:id="rId25">
         <w:r>
           <w:rPr>
             <w:rStyle w:val="Hyperlink"/>
@@ -5171,7 +5699,7 @@
           <w:szCs w:val="28"/>
         </w:rPr>
       </w:pPr>
-      <w:hyperlink r:id="rId24">
+      <w:hyperlink r:id="rId26">
         <w:r>
           <w:rPr>
             <w:rStyle w:val="Hyperlink"/>
@@ -5213,7 +5741,7 @@
           <w:szCs w:val="28"/>
         </w:rPr>
       </w:pPr>
-      <w:hyperlink r:id="rId25">
+      <w:hyperlink r:id="rId27">
         <w:r>
           <w:rPr>
             <w:rStyle w:val="Hyperlink"/>
@@ -5255,7 +5783,7 @@
           <w:szCs w:val="28"/>
         </w:rPr>
       </w:pPr>
-      <w:hyperlink r:id="rId26">
+      <w:hyperlink r:id="rId28">
         <w:r>
           <w:rPr>
             <w:rStyle w:val="Hyperlink"/>
@@ -5297,7 +5825,7 @@
           <w:szCs w:val="28"/>
         </w:rPr>
       </w:pPr>
-      <w:hyperlink r:id="rId27">
+      <w:hyperlink r:id="rId29">
         <w:r>
           <w:rPr>
             <w:rStyle w:val="Hyperlink"/>
@@ -5339,7 +5867,7 @@
           <w:szCs w:val="28"/>
         </w:rPr>
       </w:pPr>
-      <w:hyperlink r:id="rId28">
+      <w:hyperlink r:id="rId30">
         <w:r>
           <w:rPr>
             <w:rStyle w:val="Hyperlink"/>

</xml_diff>

<commit_message>
added more code and fixed syntax
</commit_message>
<xml_diff>
--- a/documentation/whatsapp chatbot documentacion español.docx
+++ b/documentation/whatsapp chatbot documentacion español.docx
@@ -3874,7 +3874,7 @@
           <w:sz w:val="28"/>
           <w:szCs w:val="28"/>
         </w:rPr>
-        <w:t>A) Acticar</w:t>
+        <w:t>¿Que es un webhook?</w:t>
       </w:r>
     </w:p>
     <w:p>
@@ -3890,6 +3890,80 @@
         </w:rPr>
       </w:pPr>
       <w:r>
+        <w:rPr/>
+      </w:r>
+    </w:p>
+    <w:p>
+      <w:pPr>
+        <w:pStyle w:val="Normal"/>
+        <w:bidi w:val="0"/>
+        <w:spacing w:before="0" w:after="0"/>
+        <w:jc w:val="start"/>
+        <w:rPr>
+          <w:rFonts w:ascii="Arial" w:hAnsi="Arial"/>
+          <w:sz w:val="28"/>
+          <w:szCs w:val="28"/>
+        </w:rPr>
+      </w:pPr>
+      <w:r>
+        <w:rPr>
+          <w:rFonts w:ascii="Arial" w:hAnsi="Arial"/>
+          <w:sz w:val="28"/>
+          <w:szCs w:val="28"/>
+        </w:rPr>
+        <w:t>https://www.youtube.com/watch?v=tzRUzuaXV5A&amp;list=PLi9cSkiBrnxa58GtrU8OdNiBErd20I0JY&amp;index=11</w:t>
+      </w:r>
+    </w:p>
+    <w:p>
+      <w:pPr>
+        <w:pStyle w:val="Normal"/>
+        <w:bidi w:val="0"/>
+        <w:spacing w:before="0" w:after="0"/>
+        <w:jc w:val="start"/>
+        <w:rPr>
+          <w:rFonts w:ascii="Arial" w:hAnsi="Arial"/>
+          <w:sz w:val="28"/>
+          <w:szCs w:val="28"/>
+        </w:rPr>
+      </w:pPr>
+      <w:r>
+        <w:rPr/>
+      </w:r>
+    </w:p>
+    <w:p>
+      <w:pPr>
+        <w:pStyle w:val="Normal"/>
+        <w:bidi w:val="0"/>
+        <w:spacing w:before="0" w:after="0"/>
+        <w:jc w:val="start"/>
+        <w:rPr>
+          <w:rFonts w:ascii="Arial" w:hAnsi="Arial"/>
+          <w:sz w:val="28"/>
+          <w:szCs w:val="28"/>
+        </w:rPr>
+      </w:pPr>
+      <w:r>
+        <w:rPr>
+          <w:rFonts w:ascii="Arial" w:hAnsi="Arial"/>
+          <w:sz w:val="28"/>
+          <w:szCs w:val="28"/>
+        </w:rPr>
+        <w:t>Un webhook es una manera sencilla de un servicio para mandar informacion siempre que se ejecute una accion. Usted configura una aplicacion o servidor para recibir mensajes y darle la direccion al servicio. Cuando un evento acciona el servicio, este puede llamar al webhook para mandar el mensaje de su aplicacion.</w:t>
+      </w:r>
+    </w:p>
+    <w:p>
+      <w:pPr>
+        <w:pStyle w:val="Normal"/>
+        <w:bidi w:val="0"/>
+        <w:spacing w:before="0" w:after="0"/>
+        <w:jc w:val="start"/>
+        <w:rPr>
+          <w:rFonts w:ascii="Arial" w:hAnsi="Arial"/>
+          <w:sz w:val="28"/>
+          <w:szCs w:val="28"/>
+        </w:rPr>
+      </w:pPr>
+      <w:r>
         <w:rPr>
           <w:rFonts w:ascii="Arial" w:hAnsi="Arial"/>
           <w:sz w:val="28"/>
@@ -4291,7 +4365,11 @@
         </w:rPr>
       </w:pPr>
       <w:r>
-        <w:rPr/>
+        <w:rPr>
+          <w:rFonts w:ascii="Arial" w:hAnsi="Arial"/>
+          <w:sz w:val="28"/>
+          <w:szCs w:val="28"/>
+        </w:rPr>
       </w:r>
     </w:p>
     <w:p>
@@ -4326,7 +4404,11 @@
         </w:rPr>
       </w:pPr>
       <w:r>
-        <w:rPr/>
+        <w:rPr>
+          <w:rFonts w:ascii="Arial" w:hAnsi="Arial"/>
+          <w:sz w:val="28"/>
+          <w:szCs w:val="28"/>
+        </w:rPr>
       </w:r>
     </w:p>
     <w:p>
@@ -4361,7 +4443,11 @@
         </w:rPr>
       </w:pPr>
       <w:r>
-        <w:rPr/>
+        <w:rPr>
+          <w:rFonts w:ascii="Arial" w:hAnsi="Arial"/>
+          <w:sz w:val="28"/>
+          <w:szCs w:val="28"/>
+        </w:rPr>
       </w:r>
     </w:p>
     <w:p>
@@ -4446,277 +4532,353 @@
         </w:rPr>
       </w:pPr>
       <w:r>
-        <w:rPr/>
-      </w:r>
-    </w:p>
-    <w:p>
-      <w:pPr>
-        <w:pStyle w:val="Normal"/>
-        <w:bidi w:val="0"/>
-        <w:jc w:val="start"/>
-        <w:rPr>
-          <w:rFonts w:ascii="Arial" w:hAnsi="Arial"/>
-          <w:sz w:val="28"/>
-          <w:szCs w:val="28"/>
-        </w:rPr>
-      </w:pPr>
-      <w:r>
-        <w:rPr/>
-      </w:r>
-    </w:p>
-    <w:p>
-      <w:pPr>
-        <w:pStyle w:val="Normal"/>
-        <w:bidi w:val="0"/>
-        <w:jc w:val="start"/>
-        <w:rPr>
-          <w:rFonts w:ascii="Arial" w:hAnsi="Arial"/>
-          <w:sz w:val="28"/>
-          <w:szCs w:val="28"/>
-        </w:rPr>
-      </w:pPr>
-      <w:r>
-        <w:rPr/>
-      </w:r>
-    </w:p>
-    <w:p>
-      <w:pPr>
-        <w:pStyle w:val="Normal"/>
-        <w:bidi w:val="0"/>
-        <w:jc w:val="start"/>
-        <w:rPr>
-          <w:rFonts w:ascii="Arial" w:hAnsi="Arial"/>
-          <w:sz w:val="28"/>
-          <w:szCs w:val="28"/>
-        </w:rPr>
-      </w:pPr>
-      <w:r>
-        <w:rPr/>
-      </w:r>
-    </w:p>
-    <w:p>
-      <w:pPr>
-        <w:pStyle w:val="Normal"/>
-        <w:bidi w:val="0"/>
-        <w:jc w:val="start"/>
-        <w:rPr>
-          <w:rFonts w:ascii="Arial" w:hAnsi="Arial"/>
-          <w:sz w:val="28"/>
-          <w:szCs w:val="28"/>
-        </w:rPr>
-      </w:pPr>
-      <w:r>
-        <w:rPr/>
-      </w:r>
-    </w:p>
-    <w:p>
-      <w:pPr>
-        <w:pStyle w:val="Normal"/>
-        <w:bidi w:val="0"/>
-        <w:jc w:val="start"/>
-        <w:rPr>
-          <w:rFonts w:ascii="Arial" w:hAnsi="Arial"/>
-          <w:sz w:val="28"/>
-          <w:szCs w:val="28"/>
-        </w:rPr>
-      </w:pPr>
-      <w:r>
-        <w:rPr/>
-      </w:r>
-    </w:p>
-    <w:p>
-      <w:pPr>
-        <w:pStyle w:val="Normal"/>
-        <w:bidi w:val="0"/>
-        <w:jc w:val="start"/>
-        <w:rPr>
-          <w:rFonts w:ascii="Arial" w:hAnsi="Arial"/>
-          <w:sz w:val="28"/>
-          <w:szCs w:val="28"/>
-        </w:rPr>
-      </w:pPr>
-      <w:r>
-        <w:rPr/>
-      </w:r>
-    </w:p>
-    <w:p>
-      <w:pPr>
-        <w:pStyle w:val="Normal"/>
-        <w:bidi w:val="0"/>
-        <w:jc w:val="start"/>
-        <w:rPr>
-          <w:rFonts w:ascii="Arial" w:hAnsi="Arial"/>
-          <w:sz w:val="28"/>
-          <w:szCs w:val="28"/>
-        </w:rPr>
-      </w:pPr>
-      <w:r>
-        <w:rPr/>
-      </w:r>
-    </w:p>
-    <w:p>
-      <w:pPr>
-        <w:pStyle w:val="Normal"/>
-        <w:bidi w:val="0"/>
-        <w:jc w:val="start"/>
-        <w:rPr>
-          <w:rFonts w:ascii="Arial" w:hAnsi="Arial"/>
-          <w:sz w:val="28"/>
-          <w:szCs w:val="28"/>
-        </w:rPr>
-      </w:pPr>
-      <w:r>
-        <w:rPr/>
-      </w:r>
-    </w:p>
-    <w:p>
-      <w:pPr>
-        <w:pStyle w:val="Normal"/>
-        <w:bidi w:val="0"/>
-        <w:jc w:val="start"/>
-        <w:rPr>
-          <w:rFonts w:ascii="Arial" w:hAnsi="Arial"/>
-          <w:sz w:val="28"/>
-          <w:szCs w:val="28"/>
-        </w:rPr>
-      </w:pPr>
-      <w:r>
-        <w:rPr/>
-      </w:r>
-    </w:p>
-    <w:p>
-      <w:pPr>
-        <w:pStyle w:val="Normal"/>
-        <w:bidi w:val="0"/>
-        <w:jc w:val="start"/>
-        <w:rPr>
-          <w:rFonts w:ascii="Arial" w:hAnsi="Arial"/>
-          <w:sz w:val="28"/>
-          <w:szCs w:val="28"/>
-        </w:rPr>
-      </w:pPr>
-      <w:r>
-        <w:rPr/>
-      </w:r>
-    </w:p>
-    <w:p>
-      <w:pPr>
-        <w:pStyle w:val="Normal"/>
-        <w:bidi w:val="0"/>
-        <w:jc w:val="start"/>
-        <w:rPr>
-          <w:rFonts w:ascii="Arial" w:hAnsi="Arial"/>
-          <w:sz w:val="28"/>
-          <w:szCs w:val="28"/>
-        </w:rPr>
-      </w:pPr>
-      <w:r>
-        <w:rPr/>
-      </w:r>
-    </w:p>
-    <w:p>
-      <w:pPr>
-        <w:pStyle w:val="Normal"/>
-        <w:bidi w:val="0"/>
-        <w:jc w:val="start"/>
-        <w:rPr>
-          <w:rFonts w:ascii="Arial" w:hAnsi="Arial"/>
-          <w:sz w:val="28"/>
-          <w:szCs w:val="28"/>
-        </w:rPr>
-      </w:pPr>
-      <w:r>
-        <w:rPr/>
-      </w:r>
-    </w:p>
-    <w:p>
-      <w:pPr>
-        <w:pStyle w:val="Normal"/>
-        <w:bidi w:val="0"/>
-        <w:jc w:val="start"/>
-        <w:rPr>
-          <w:rFonts w:ascii="Arial" w:hAnsi="Arial"/>
-          <w:sz w:val="28"/>
-          <w:szCs w:val="28"/>
-        </w:rPr>
-      </w:pPr>
-      <w:r>
-        <w:rPr/>
-      </w:r>
-    </w:p>
-    <w:p>
-      <w:pPr>
-        <w:pStyle w:val="Normal"/>
-        <w:bidi w:val="0"/>
-        <w:jc w:val="start"/>
-        <w:rPr>
-          <w:rFonts w:ascii="Arial" w:hAnsi="Arial"/>
-          <w:sz w:val="28"/>
-          <w:szCs w:val="28"/>
-        </w:rPr>
-      </w:pPr>
-      <w:r>
-        <w:rPr/>
-      </w:r>
-    </w:p>
-    <w:p>
-      <w:pPr>
-        <w:pStyle w:val="Normal"/>
-        <w:bidi w:val="0"/>
-        <w:jc w:val="start"/>
-        <w:rPr>
-          <w:rFonts w:ascii="Arial" w:hAnsi="Arial"/>
-          <w:sz w:val="28"/>
-          <w:szCs w:val="28"/>
-        </w:rPr>
-      </w:pPr>
-      <w:r>
-        <w:rPr/>
-      </w:r>
-    </w:p>
-    <w:p>
-      <w:pPr>
-        <w:pStyle w:val="Normal"/>
-        <w:bidi w:val="0"/>
-        <w:jc w:val="start"/>
-        <w:rPr>
-          <w:rFonts w:ascii="Arial" w:hAnsi="Arial"/>
-          <w:sz w:val="28"/>
-          <w:szCs w:val="28"/>
-        </w:rPr>
-      </w:pPr>
-      <w:r>
-        <w:rPr/>
-      </w:r>
-    </w:p>
-    <w:p>
-      <w:pPr>
-        <w:pStyle w:val="Normal"/>
-        <w:bidi w:val="0"/>
-        <w:jc w:val="start"/>
-        <w:rPr>
-          <w:rFonts w:ascii="Arial" w:hAnsi="Arial"/>
-          <w:sz w:val="28"/>
-          <w:szCs w:val="28"/>
-        </w:rPr>
-      </w:pPr>
-      <w:r>
-        <w:rPr/>
-      </w:r>
-    </w:p>
-    <w:p>
-      <w:pPr>
-        <w:pStyle w:val="Normal"/>
-        <w:bidi w:val="0"/>
-        <w:jc w:val="start"/>
-        <w:rPr>
-          <w:rFonts w:ascii="Arial" w:hAnsi="Arial"/>
-          <w:sz w:val="28"/>
-          <w:szCs w:val="28"/>
-        </w:rPr>
-      </w:pPr>
-      <w:r>
-        <w:rPr/>
+        <w:rPr>
+          <w:rFonts w:ascii="Arial" w:hAnsi="Arial"/>
+          <w:sz w:val="28"/>
+          <w:szCs w:val="28"/>
+        </w:rPr>
+      </w:r>
+    </w:p>
+    <w:p>
+      <w:pPr>
+        <w:pStyle w:val="Normal"/>
+        <w:bidi w:val="0"/>
+        <w:jc w:val="start"/>
+        <w:rPr>
+          <w:rFonts w:ascii="Arial" w:hAnsi="Arial"/>
+          <w:sz w:val="28"/>
+          <w:szCs w:val="28"/>
+        </w:rPr>
+      </w:pPr>
+      <w:r>
+        <w:rPr>
+          <w:rFonts w:ascii="Arial" w:hAnsi="Arial"/>
+          <w:sz w:val="28"/>
+          <w:szCs w:val="28"/>
+        </w:rPr>
+      </w:r>
+    </w:p>
+    <w:p>
+      <w:pPr>
+        <w:pStyle w:val="Normal"/>
+        <w:bidi w:val="0"/>
+        <w:jc w:val="start"/>
+        <w:rPr>
+          <w:rFonts w:ascii="Arial" w:hAnsi="Arial"/>
+          <w:sz w:val="28"/>
+          <w:szCs w:val="28"/>
+        </w:rPr>
+      </w:pPr>
+      <w:r>
+        <w:rPr>
+          <w:rFonts w:ascii="Arial" w:hAnsi="Arial"/>
+          <w:sz w:val="28"/>
+          <w:szCs w:val="28"/>
+        </w:rPr>
+      </w:r>
+    </w:p>
+    <w:p>
+      <w:pPr>
+        <w:pStyle w:val="Normal"/>
+        <w:bidi w:val="0"/>
+        <w:jc w:val="start"/>
+        <w:rPr>
+          <w:rFonts w:ascii="Arial" w:hAnsi="Arial"/>
+          <w:sz w:val="28"/>
+          <w:szCs w:val="28"/>
+        </w:rPr>
+      </w:pPr>
+      <w:r>
+        <w:rPr>
+          <w:rFonts w:ascii="Arial" w:hAnsi="Arial"/>
+          <w:sz w:val="28"/>
+          <w:szCs w:val="28"/>
+        </w:rPr>
+      </w:r>
+    </w:p>
+    <w:p>
+      <w:pPr>
+        <w:pStyle w:val="Normal"/>
+        <w:bidi w:val="0"/>
+        <w:jc w:val="start"/>
+        <w:rPr>
+          <w:rFonts w:ascii="Arial" w:hAnsi="Arial"/>
+          <w:sz w:val="28"/>
+          <w:szCs w:val="28"/>
+        </w:rPr>
+      </w:pPr>
+      <w:r>
+        <w:rPr>
+          <w:rFonts w:ascii="Arial" w:hAnsi="Arial"/>
+          <w:sz w:val="28"/>
+          <w:szCs w:val="28"/>
+        </w:rPr>
+      </w:r>
+    </w:p>
+    <w:p>
+      <w:pPr>
+        <w:pStyle w:val="Normal"/>
+        <w:bidi w:val="0"/>
+        <w:jc w:val="start"/>
+        <w:rPr>
+          <w:rFonts w:ascii="Arial" w:hAnsi="Arial"/>
+          <w:sz w:val="28"/>
+          <w:szCs w:val="28"/>
+        </w:rPr>
+      </w:pPr>
+      <w:r>
+        <w:rPr>
+          <w:rFonts w:ascii="Arial" w:hAnsi="Arial"/>
+          <w:sz w:val="28"/>
+          <w:szCs w:val="28"/>
+        </w:rPr>
+      </w:r>
+    </w:p>
+    <w:p>
+      <w:pPr>
+        <w:pStyle w:val="Normal"/>
+        <w:bidi w:val="0"/>
+        <w:jc w:val="start"/>
+        <w:rPr>
+          <w:rFonts w:ascii="Arial" w:hAnsi="Arial"/>
+          <w:sz w:val="28"/>
+          <w:szCs w:val="28"/>
+        </w:rPr>
+      </w:pPr>
+      <w:r>
+        <w:rPr>
+          <w:rFonts w:ascii="Arial" w:hAnsi="Arial"/>
+          <w:sz w:val="28"/>
+          <w:szCs w:val="28"/>
+        </w:rPr>
+      </w:r>
+    </w:p>
+    <w:p>
+      <w:pPr>
+        <w:pStyle w:val="Normal"/>
+        <w:bidi w:val="0"/>
+        <w:jc w:val="start"/>
+        <w:rPr>
+          <w:rFonts w:ascii="Arial" w:hAnsi="Arial"/>
+          <w:sz w:val="28"/>
+          <w:szCs w:val="28"/>
+        </w:rPr>
+      </w:pPr>
+      <w:r>
+        <w:rPr>
+          <w:rFonts w:ascii="Arial" w:hAnsi="Arial"/>
+          <w:sz w:val="28"/>
+          <w:szCs w:val="28"/>
+        </w:rPr>
+      </w:r>
+    </w:p>
+    <w:p>
+      <w:pPr>
+        <w:pStyle w:val="Normal"/>
+        <w:bidi w:val="0"/>
+        <w:jc w:val="start"/>
+        <w:rPr>
+          <w:rFonts w:ascii="Arial" w:hAnsi="Arial"/>
+          <w:sz w:val="28"/>
+          <w:szCs w:val="28"/>
+        </w:rPr>
+      </w:pPr>
+      <w:r>
+        <w:rPr>
+          <w:rFonts w:ascii="Arial" w:hAnsi="Arial"/>
+          <w:sz w:val="28"/>
+          <w:szCs w:val="28"/>
+        </w:rPr>
+      </w:r>
+    </w:p>
+    <w:p>
+      <w:pPr>
+        <w:pStyle w:val="Normal"/>
+        <w:bidi w:val="0"/>
+        <w:jc w:val="start"/>
+        <w:rPr>
+          <w:rFonts w:ascii="Arial" w:hAnsi="Arial"/>
+          <w:sz w:val="28"/>
+          <w:szCs w:val="28"/>
+        </w:rPr>
+      </w:pPr>
+      <w:r>
+        <w:rPr>
+          <w:rFonts w:ascii="Arial" w:hAnsi="Arial"/>
+          <w:sz w:val="28"/>
+          <w:szCs w:val="28"/>
+        </w:rPr>
+      </w:r>
+    </w:p>
+    <w:p>
+      <w:pPr>
+        <w:pStyle w:val="Normal"/>
+        <w:bidi w:val="0"/>
+        <w:jc w:val="start"/>
+        <w:rPr>
+          <w:rFonts w:ascii="Arial" w:hAnsi="Arial"/>
+          <w:sz w:val="28"/>
+          <w:szCs w:val="28"/>
+        </w:rPr>
+      </w:pPr>
+      <w:r>
+        <w:rPr>
+          <w:rFonts w:ascii="Arial" w:hAnsi="Arial"/>
+          <w:sz w:val="28"/>
+          <w:szCs w:val="28"/>
+        </w:rPr>
+      </w:r>
+    </w:p>
+    <w:p>
+      <w:pPr>
+        <w:pStyle w:val="Normal"/>
+        <w:bidi w:val="0"/>
+        <w:jc w:val="start"/>
+        <w:rPr>
+          <w:rFonts w:ascii="Arial" w:hAnsi="Arial"/>
+          <w:sz w:val="28"/>
+          <w:szCs w:val="28"/>
+        </w:rPr>
+      </w:pPr>
+      <w:r>
+        <w:rPr>
+          <w:rFonts w:ascii="Arial" w:hAnsi="Arial"/>
+          <w:sz w:val="28"/>
+          <w:szCs w:val="28"/>
+        </w:rPr>
+      </w:r>
+    </w:p>
+    <w:p>
+      <w:pPr>
+        <w:pStyle w:val="Normal"/>
+        <w:bidi w:val="0"/>
+        <w:jc w:val="start"/>
+        <w:rPr>
+          <w:rFonts w:ascii="Arial" w:hAnsi="Arial"/>
+          <w:sz w:val="28"/>
+          <w:szCs w:val="28"/>
+        </w:rPr>
+      </w:pPr>
+      <w:r>
+        <w:rPr>
+          <w:rFonts w:ascii="Arial" w:hAnsi="Arial"/>
+          <w:sz w:val="28"/>
+          <w:szCs w:val="28"/>
+        </w:rPr>
+      </w:r>
+    </w:p>
+    <w:p>
+      <w:pPr>
+        <w:pStyle w:val="Normal"/>
+        <w:bidi w:val="0"/>
+        <w:jc w:val="start"/>
+        <w:rPr>
+          <w:rFonts w:ascii="Arial" w:hAnsi="Arial"/>
+          <w:sz w:val="28"/>
+          <w:szCs w:val="28"/>
+        </w:rPr>
+      </w:pPr>
+      <w:r>
+        <w:rPr>
+          <w:rFonts w:ascii="Arial" w:hAnsi="Arial"/>
+          <w:sz w:val="28"/>
+          <w:szCs w:val="28"/>
+        </w:rPr>
+      </w:r>
+    </w:p>
+    <w:p>
+      <w:pPr>
+        <w:pStyle w:val="Normal"/>
+        <w:bidi w:val="0"/>
+        <w:jc w:val="start"/>
+        <w:rPr>
+          <w:rFonts w:ascii="Arial" w:hAnsi="Arial"/>
+          <w:sz w:val="28"/>
+          <w:szCs w:val="28"/>
+        </w:rPr>
+      </w:pPr>
+      <w:r>
+        <w:rPr>
+          <w:rFonts w:ascii="Arial" w:hAnsi="Arial"/>
+          <w:sz w:val="28"/>
+          <w:szCs w:val="28"/>
+        </w:rPr>
+      </w:r>
+    </w:p>
+    <w:p>
+      <w:pPr>
+        <w:pStyle w:val="Normal"/>
+        <w:bidi w:val="0"/>
+        <w:jc w:val="start"/>
+        <w:rPr>
+          <w:rFonts w:ascii="Arial" w:hAnsi="Arial"/>
+          <w:sz w:val="28"/>
+          <w:szCs w:val="28"/>
+        </w:rPr>
+      </w:pPr>
+      <w:r>
+        <w:rPr>
+          <w:rFonts w:ascii="Arial" w:hAnsi="Arial"/>
+          <w:sz w:val="28"/>
+          <w:szCs w:val="28"/>
+        </w:rPr>
+      </w:r>
+    </w:p>
+    <w:p>
+      <w:pPr>
+        <w:pStyle w:val="Normal"/>
+        <w:bidi w:val="0"/>
+        <w:jc w:val="start"/>
+        <w:rPr>
+          <w:rFonts w:ascii="Arial" w:hAnsi="Arial"/>
+          <w:sz w:val="28"/>
+          <w:szCs w:val="28"/>
+        </w:rPr>
+      </w:pPr>
+      <w:r>
+        <w:rPr>
+          <w:rFonts w:ascii="Arial" w:hAnsi="Arial"/>
+          <w:sz w:val="28"/>
+          <w:szCs w:val="28"/>
+        </w:rPr>
+      </w:r>
+    </w:p>
+    <w:p>
+      <w:pPr>
+        <w:pStyle w:val="Normal"/>
+        <w:bidi w:val="0"/>
+        <w:jc w:val="start"/>
+        <w:rPr>
+          <w:rFonts w:ascii="Arial" w:hAnsi="Arial"/>
+          <w:sz w:val="28"/>
+          <w:szCs w:val="28"/>
+        </w:rPr>
+      </w:pPr>
+      <w:r>
+        <w:rPr>
+          <w:rFonts w:ascii="Arial" w:hAnsi="Arial"/>
+          <w:sz w:val="28"/>
+          <w:szCs w:val="28"/>
+        </w:rPr>
+      </w:r>
+    </w:p>
+    <w:p>
+      <w:pPr>
+        <w:pStyle w:val="Normal"/>
+        <w:bidi w:val="0"/>
+        <w:jc w:val="start"/>
+        <w:rPr>
+          <w:rFonts w:ascii="Arial" w:hAnsi="Arial"/>
+          <w:sz w:val="28"/>
+          <w:szCs w:val="28"/>
+        </w:rPr>
+      </w:pPr>
+      <w:r>
+        <w:rPr>
+          <w:rFonts w:ascii="Arial" w:hAnsi="Arial"/>
+          <w:sz w:val="28"/>
+          <w:szCs w:val="28"/>
+        </w:rPr>
       </w:r>
     </w:p>
     <w:p>
@@ -4751,7 +4913,11 @@
         </w:rPr>
       </w:pPr>
       <w:r>
-        <w:rPr/>
+        <w:rPr>
+          <w:rFonts w:ascii="Arial" w:hAnsi="Arial"/>
+          <w:sz w:val="28"/>
+          <w:szCs w:val="28"/>
+        </w:rPr>
       </w:r>
     </w:p>
     <w:p>
@@ -4789,22 +4955,30 @@
         </w:rPr>
       </w:pPr>
       <w:r>
-        <w:rPr/>
-      </w:r>
-    </w:p>
-    <w:p>
-      <w:pPr>
-        <w:pStyle w:val="Normal"/>
-        <w:bidi w:val="0"/>
-        <w:jc w:val="start"/>
-        <w:rPr>
-          <w:rFonts w:ascii="Arial" w:hAnsi="Arial"/>
-          <w:sz w:val="28"/>
-          <w:szCs w:val="28"/>
-        </w:rPr>
-      </w:pPr>
-      <w:r>
-        <w:rPr/>
+        <w:rPr>
+          <w:rFonts w:ascii="Arial" w:hAnsi="Arial"/>
+          <w:sz w:val="28"/>
+          <w:szCs w:val="28"/>
+        </w:rPr>
+      </w:r>
+    </w:p>
+    <w:p>
+      <w:pPr>
+        <w:pStyle w:val="Normal"/>
+        <w:bidi w:val="0"/>
+        <w:jc w:val="start"/>
+        <w:rPr>
+          <w:rFonts w:ascii="Arial" w:hAnsi="Arial"/>
+          <w:sz w:val="28"/>
+          <w:szCs w:val="28"/>
+        </w:rPr>
+      </w:pPr>
+      <w:r>
+        <w:rPr>
+          <w:rFonts w:ascii="Arial" w:hAnsi="Arial"/>
+          <w:sz w:val="28"/>
+          <w:szCs w:val="28"/>
+        </w:rPr>
       </w:r>
       <w:r>
         <w:br w:type="page"/>
@@ -5909,13 +6083,165 @@
           <w:szCs w:val="28"/>
         </w:rPr>
       </w:pPr>
-      <w:r>
-        <w:rPr>
-          <w:rFonts w:ascii="Arial" w:hAnsi="Arial"/>
-          <w:sz w:val="28"/>
-          <w:szCs w:val="28"/>
-        </w:rPr>
-        <w:t>https://learn.microsoft.com/en-us/entra/identity-platform/howto-call-a-web-api-with-curl?tabs=dotnet6%2Cbash&amp;pivots=api</w:t>
+      <w:hyperlink r:id="rId31">
+        <w:r>
+          <w:rPr>
+            <w:rStyle w:val="Hyperlink"/>
+            <w:rFonts w:ascii="Arial" w:hAnsi="Arial"/>
+            <w:sz w:val="28"/>
+            <w:szCs w:val="28"/>
+          </w:rPr>
+          <w:t>https://learn.microsoft.com/en-us/entra/identity-platform/howto-call-a-web-api-with-curl?tabs=dotnet6%2Cbash&amp;pivots=api</w:t>
+        </w:r>
+      </w:hyperlink>
+    </w:p>
+    <w:p>
+      <w:pPr>
+        <w:pStyle w:val="Normal"/>
+        <w:bidi w:val="0"/>
+        <w:jc w:val="start"/>
+        <w:rPr>
+          <w:rFonts w:ascii="Arial" w:hAnsi="Arial"/>
+          <w:sz w:val="28"/>
+          <w:szCs w:val="28"/>
+        </w:rPr>
+      </w:pPr>
+      <w:r>
+        <w:rPr/>
+      </w:r>
+    </w:p>
+    <w:p>
+      <w:pPr>
+        <w:pStyle w:val="Normal"/>
+        <w:bidi w:val="0"/>
+        <w:jc w:val="start"/>
+        <w:rPr>
+          <w:rFonts w:ascii="Arial" w:hAnsi="Arial"/>
+          <w:sz w:val="28"/>
+          <w:szCs w:val="28"/>
+        </w:rPr>
+      </w:pPr>
+      <w:hyperlink r:id="rId32">
+        <w:r>
+          <w:rPr>
+            <w:rStyle w:val="Hyperlink"/>
+            <w:rFonts w:ascii="Arial" w:hAnsi="Arial"/>
+            <w:sz w:val="28"/>
+            <w:szCs w:val="28"/>
+          </w:rPr>
+          <w:t>https://learn.microsoft.com/en-us/aspnet/web-api/overview/advanced/calling-a-web-api-from-a-net-client</w:t>
+        </w:r>
+      </w:hyperlink>
+    </w:p>
+    <w:p>
+      <w:pPr>
+        <w:pStyle w:val="Normal"/>
+        <w:bidi w:val="0"/>
+        <w:jc w:val="start"/>
+        <w:rPr>
+          <w:rFonts w:ascii="Arial" w:hAnsi="Arial"/>
+          <w:sz w:val="28"/>
+          <w:szCs w:val="28"/>
+        </w:rPr>
+      </w:pPr>
+      <w:r>
+        <w:rPr/>
+      </w:r>
+    </w:p>
+    <w:p>
+      <w:pPr>
+        <w:pStyle w:val="Normal"/>
+        <w:bidi w:val="0"/>
+        <w:jc w:val="start"/>
+        <w:rPr>
+          <w:rFonts w:ascii="Arial" w:hAnsi="Arial"/>
+          <w:sz w:val="28"/>
+          <w:szCs w:val="28"/>
+        </w:rPr>
+      </w:pPr>
+      <w:hyperlink r:id="rId33">
+        <w:r>
+          <w:rPr>
+            <w:rStyle w:val="Hyperlink"/>
+            <w:rFonts w:ascii="Arial" w:hAnsi="Arial"/>
+            <w:sz w:val="28"/>
+            <w:szCs w:val="28"/>
+          </w:rPr>
+          <w:t>https://medium.com/bgl-tech/how-to-make-your-first-get-api-call-in-c-net-core-501134ee6e19</w:t>
+        </w:r>
+      </w:hyperlink>
+    </w:p>
+    <w:p>
+      <w:pPr>
+        <w:pStyle w:val="Normal"/>
+        <w:bidi w:val="0"/>
+        <w:jc w:val="start"/>
+        <w:rPr>
+          <w:rFonts w:ascii="Arial" w:hAnsi="Arial"/>
+          <w:sz w:val="28"/>
+          <w:szCs w:val="28"/>
+        </w:rPr>
+      </w:pPr>
+      <w:r>
+        <w:rPr/>
+      </w:r>
+    </w:p>
+    <w:p>
+      <w:pPr>
+        <w:pStyle w:val="Normal"/>
+        <w:bidi w:val="0"/>
+        <w:jc w:val="start"/>
+        <w:rPr>
+          <w:rFonts w:ascii="Arial" w:hAnsi="Arial"/>
+          <w:sz w:val="28"/>
+          <w:szCs w:val="28"/>
+        </w:rPr>
+      </w:pPr>
+      <w:hyperlink r:id="rId34">
+        <w:r>
+          <w:rPr>
+            <w:rStyle w:val="Hyperlink"/>
+            <w:rFonts w:ascii="Arial" w:hAnsi="Arial"/>
+            <w:sz w:val="28"/>
+            <w:szCs w:val="28"/>
+          </w:rPr>
+          <w:t>https://book.cakephp.org/5/fr/development/rest.html</w:t>
+        </w:r>
+      </w:hyperlink>
+    </w:p>
+    <w:p>
+      <w:pPr>
+        <w:pStyle w:val="Normal"/>
+        <w:bidi w:val="0"/>
+        <w:jc w:val="start"/>
+        <w:rPr>
+          <w:rFonts w:ascii="Arial" w:hAnsi="Arial"/>
+          <w:sz w:val="28"/>
+          <w:szCs w:val="28"/>
+        </w:rPr>
+      </w:pPr>
+      <w:r>
+        <w:rPr/>
+      </w:r>
+    </w:p>
+    <w:p>
+      <w:pPr>
+        <w:pStyle w:val="Normal"/>
+        <w:bidi w:val="0"/>
+        <w:jc w:val="start"/>
+        <w:rPr>
+          <w:rFonts w:ascii="Arial" w:hAnsi="Arial"/>
+          <w:sz w:val="28"/>
+          <w:szCs w:val="28"/>
+        </w:rPr>
+      </w:pPr>
+      <w:r>
+        <w:rPr>
+          <w:rFonts w:ascii="Arial" w:hAnsi="Arial"/>
+          <w:sz w:val="28"/>
+          <w:szCs w:val="28"/>
+        </w:rPr>
+        <w:t>https://business.whatsapp.com/blog/how-to-use-webhooks-from-whatsapp-business-api</w:t>
       </w:r>
     </w:p>
     <w:sectPr>

</xml_diff>

<commit_message>
finally created a JSON object serializer yada yada for the client webhook
</commit_message>
<xml_diff>
--- a/documentation/whatsapp chatbot documentacion español.docx
+++ b/documentation/whatsapp chatbot documentacion español.docx
@@ -3890,7 +3890,11 @@
         </w:rPr>
       </w:pPr>
       <w:r>
-        <w:rPr/>
+        <w:rPr>
+          <w:rFonts w:ascii="Arial" w:hAnsi="Arial"/>
+          <w:sz w:val="28"/>
+          <w:szCs w:val="28"/>
+        </w:rPr>
       </w:r>
     </w:p>
     <w:p>
@@ -3927,7 +3931,11 @@
         </w:rPr>
       </w:pPr>
       <w:r>
-        <w:rPr/>
+        <w:rPr>
+          <w:rFonts w:ascii="Arial" w:hAnsi="Arial"/>
+          <w:sz w:val="28"/>
+          <w:szCs w:val="28"/>
+        </w:rPr>
       </w:r>
     </w:p>
     <w:p>
@@ -4428,7 +4436,15 @@
           <w:sz w:val="28"/>
           <w:szCs w:val="28"/>
         </w:rPr>
-        <w:t>Todos los webhooks de whatsapp tienen el siguiente formato generico:</w:t>
+        <w:t xml:space="preserve">Todos los webhooks de whatsapp tienen el siguiente formato generico: </w:t>
+      </w:r>
+      <w:r>
+        <w:rPr>
+          <w:rFonts w:ascii="Arial" w:hAnsi="Arial"/>
+          <w:sz w:val="28"/>
+          <w:szCs w:val="28"/>
+        </w:rPr>
+        <w:t>(https://developers.facebook.com/docs/whatsapp/webhooks/)</w:t>
       </w:r>
     </w:p>
     <w:p>
@@ -6107,7 +6123,11 @@
         </w:rPr>
       </w:pPr>
       <w:r>
-        <w:rPr/>
+        <w:rPr>
+          <w:rFonts w:ascii="Arial" w:hAnsi="Arial"/>
+          <w:sz w:val="28"/>
+          <w:szCs w:val="28"/>
+        </w:rPr>
       </w:r>
     </w:p>
     <w:p>
@@ -6145,7 +6165,11 @@
         </w:rPr>
       </w:pPr>
       <w:r>
-        <w:rPr/>
+        <w:rPr>
+          <w:rFonts w:ascii="Arial" w:hAnsi="Arial"/>
+          <w:sz w:val="28"/>
+          <w:szCs w:val="28"/>
+        </w:rPr>
       </w:r>
     </w:p>
     <w:p>
@@ -6183,7 +6207,11 @@
         </w:rPr>
       </w:pPr>
       <w:r>
-        <w:rPr/>
+        <w:rPr>
+          <w:rFonts w:ascii="Arial" w:hAnsi="Arial"/>
+          <w:sz w:val="28"/>
+          <w:szCs w:val="28"/>
+        </w:rPr>
       </w:r>
     </w:p>
     <w:p>
@@ -6221,27 +6249,157 @@
         </w:rPr>
       </w:pPr>
       <w:r>
-        <w:rPr/>
-      </w:r>
-    </w:p>
-    <w:p>
-      <w:pPr>
-        <w:pStyle w:val="Normal"/>
-        <w:bidi w:val="0"/>
-        <w:jc w:val="start"/>
-        <w:rPr>
-          <w:rFonts w:ascii="Arial" w:hAnsi="Arial"/>
-          <w:sz w:val="28"/>
-          <w:szCs w:val="28"/>
-        </w:rPr>
-      </w:pPr>
-      <w:r>
-        <w:rPr>
-          <w:rFonts w:ascii="Arial" w:hAnsi="Arial"/>
-          <w:sz w:val="28"/>
-          <w:szCs w:val="28"/>
-        </w:rPr>
-        <w:t>https://business.whatsapp.com/blog/how-to-use-webhooks-from-whatsapp-business-api</w:t>
+        <w:rPr>
+          <w:rFonts w:ascii="Arial" w:hAnsi="Arial"/>
+          <w:sz w:val="28"/>
+          <w:szCs w:val="28"/>
+        </w:rPr>
+      </w:r>
+    </w:p>
+    <w:p>
+      <w:pPr>
+        <w:pStyle w:val="Normal"/>
+        <w:bidi w:val="0"/>
+        <w:jc w:val="start"/>
+        <w:rPr>
+          <w:rFonts w:ascii="Arial" w:hAnsi="Arial"/>
+          <w:sz w:val="28"/>
+          <w:szCs w:val="28"/>
+        </w:rPr>
+      </w:pPr>
+      <w:hyperlink r:id="rId35">
+        <w:r>
+          <w:rPr>
+            <w:rStyle w:val="Hyperlink"/>
+            <w:rFonts w:ascii="Arial" w:hAnsi="Arial"/>
+            <w:sz w:val="28"/>
+            <w:szCs w:val="28"/>
+          </w:rPr>
+          <w:t>https://business.whatsapp.com/blog/how-to-use-webhooks-from-whatsapp-business-api</w:t>
+        </w:r>
+      </w:hyperlink>
+    </w:p>
+    <w:p>
+      <w:pPr>
+        <w:pStyle w:val="Normal"/>
+        <w:bidi w:val="0"/>
+        <w:jc w:val="start"/>
+        <w:rPr>
+          <w:rFonts w:ascii="Arial" w:hAnsi="Arial"/>
+          <w:sz w:val="28"/>
+          <w:szCs w:val="28"/>
+        </w:rPr>
+      </w:pPr>
+      <w:r>
+        <w:rPr>
+          <w:rFonts w:ascii="Arial" w:hAnsi="Arial"/>
+          <w:sz w:val="28"/>
+          <w:szCs w:val="28"/>
+        </w:rPr>
+      </w:r>
+    </w:p>
+    <w:p>
+      <w:pPr>
+        <w:pStyle w:val="Normal"/>
+        <w:bidi w:val="0"/>
+        <w:jc w:val="start"/>
+        <w:rPr>
+          <w:rFonts w:ascii="Arial" w:hAnsi="Arial"/>
+          <w:sz w:val="28"/>
+          <w:szCs w:val="28"/>
+        </w:rPr>
+      </w:pPr>
+      <w:hyperlink r:id="rId36">
+        <w:r>
+          <w:rPr>
+            <w:rStyle w:val="Hyperlink"/>
+            <w:rFonts w:ascii="Arial" w:hAnsi="Arial"/>
+            <w:sz w:val="28"/>
+            <w:szCs w:val="28"/>
+          </w:rPr>
+          <w:t>https://learn.microsoft.com/en-us/aspnet/webhooks/</w:t>
+        </w:r>
+      </w:hyperlink>
+    </w:p>
+    <w:p>
+      <w:pPr>
+        <w:pStyle w:val="Normal"/>
+        <w:bidi w:val="0"/>
+        <w:jc w:val="start"/>
+        <w:rPr>
+          <w:rFonts w:ascii="Arial" w:hAnsi="Arial"/>
+          <w:sz w:val="28"/>
+          <w:szCs w:val="28"/>
+        </w:rPr>
+      </w:pPr>
+      <w:r>
+        <w:rPr>
+          <w:rFonts w:ascii="Arial" w:hAnsi="Arial"/>
+          <w:sz w:val="28"/>
+          <w:szCs w:val="28"/>
+        </w:rPr>
+      </w:r>
+    </w:p>
+    <w:p>
+      <w:pPr>
+        <w:pStyle w:val="Normal"/>
+        <w:bidi w:val="0"/>
+        <w:jc w:val="start"/>
+        <w:rPr>
+          <w:rFonts w:ascii="Arial" w:hAnsi="Arial"/>
+          <w:sz w:val="28"/>
+          <w:szCs w:val="28"/>
+        </w:rPr>
+      </w:pPr>
+      <w:hyperlink r:id="rId37">
+        <w:r>
+          <w:rPr>
+            <w:rStyle w:val="Hyperlink"/>
+            <w:rFonts w:ascii="Arial" w:hAnsi="Arial"/>
+            <w:sz w:val="28"/>
+            <w:szCs w:val="28"/>
+          </w:rPr>
+          <w:t>https://github.com/conficient/BlazorChatSample</w:t>
+        </w:r>
+      </w:hyperlink>
+    </w:p>
+    <w:p>
+      <w:pPr>
+        <w:pStyle w:val="Normal"/>
+        <w:bidi w:val="0"/>
+        <w:jc w:val="start"/>
+        <w:rPr>
+          <w:rFonts w:ascii="Arial" w:hAnsi="Arial"/>
+          <w:sz w:val="28"/>
+          <w:szCs w:val="28"/>
+        </w:rPr>
+      </w:pPr>
+      <w:r>
+        <w:rPr>
+          <w:rFonts w:ascii="Arial" w:hAnsi="Arial"/>
+          <w:sz w:val="28"/>
+          <w:szCs w:val="28"/>
+        </w:rPr>
+      </w:r>
+    </w:p>
+    <w:p>
+      <w:pPr>
+        <w:pStyle w:val="Normal"/>
+        <w:bidi w:val="0"/>
+        <w:jc w:val="start"/>
+        <w:rPr>
+          <w:rFonts w:ascii="Arial" w:hAnsi="Arial"/>
+          <w:sz w:val="28"/>
+          <w:szCs w:val="28"/>
+        </w:rPr>
+      </w:pPr>
+      <w:r>
+        <w:rPr>
+          <w:rFonts w:ascii="Arial" w:hAnsi="Arial"/>
+          <w:sz w:val="28"/>
+          <w:szCs w:val="28"/>
+        </w:rPr>
+        <w:t>https://www.youtube.com/watch?v=erSgGcDcV8s</w:t>
       </w:r>
     </w:p>
     <w:sectPr>

</xml_diff>